<commit_message>
Fixed issue in the page for item :)
Everything works, in theory
</commit_message>
<xml_diff>
--- a/SEP3/SEP3 Documentation/SEP3 Project Report.docx
+++ b/SEP3/SEP3 Documentation/SEP3 Project Report.docx
@@ -44,6 +44,7 @@
                 <w:lang w:val="en-GB"/>
               </w:rPr>
             </w:pPr>
+            <w:proofErr w:type="spellStart"/>
             <w:r>
               <w:rPr>
                 <w:rFonts w:ascii="Arial" w:hAnsi="Arial" w:cs="Arial"/>
@@ -53,6 +54,7 @@
               </w:rPr>
               <w:t>ChadList</w:t>
             </w:r>
+            <w:proofErr w:type="spellEnd"/>
             <w:r>
               <w:rPr>
                 <w:rFonts w:ascii="Arial" w:hAnsi="Arial" w:cs="Arial"/>
@@ -62,6 +64,7 @@
               </w:rPr>
               <w:br/>
             </w:r>
+            <w:proofErr w:type="spellStart"/>
             <w:r>
               <w:rPr>
                 <w:rFonts w:ascii="Arial" w:hAnsi="Arial" w:cs="Arial"/>
@@ -70,6 +73,7 @@
               </w:rPr>
               <w:t>NoBrainNoPain</w:t>
             </w:r>
+            <w:proofErr w:type="spellEnd"/>
           </w:p>
         </w:tc>
       </w:tr>
@@ -135,8 +139,9 @@
           <w:szCs w:val="32"/>
           <w:lang w:val="en-US"/>
         </w:rPr>
-        <w:t xml:space="preserve">Tomás Gres </w:t>
-      </w:r>
+        <w:t xml:space="preserve">Tomás </w:t>
+      </w:r>
+      <w:proofErr w:type="spellStart"/>
       <w:r>
         <w:rPr>
           <w:bCs/>
@@ -144,8 +149,9 @@
           <w:szCs w:val="32"/>
           <w:lang w:val="en-US"/>
         </w:rPr>
-        <w:t>(</w:t>
-      </w:r>
+        <w:t>Gres</w:t>
+      </w:r>
+      <w:proofErr w:type="spellEnd"/>
       <w:r>
         <w:rPr>
           <w:bCs/>
@@ -153,7 +159,7 @@
           <w:szCs w:val="32"/>
           <w:lang w:val="en-US"/>
         </w:rPr>
-        <w:t>315185</w:t>
+        <w:t xml:space="preserve"> </w:t>
       </w:r>
       <w:r>
         <w:rPr>
@@ -162,7 +168,7 @@
           <w:szCs w:val="32"/>
           <w:lang w:val="en-US"/>
         </w:rPr>
-        <w:t>)</w:t>
+        <w:t>(</w:t>
       </w:r>
       <w:r>
         <w:rPr>
@@ -171,20 +177,17 @@
           <w:szCs w:val="32"/>
           <w:lang w:val="en-US"/>
         </w:rPr>
-        <w:t>,</w:t>
-      </w:r>
-    </w:p>
-    <w:p>
-      <w:pPr>
-        <w:spacing w:after="160" w:line="259" w:lineRule="auto"/>
-        <w:jc w:val="center"/>
+        <w:t>315185</w:t>
+      </w:r>
+      <w:r>
         <w:rPr>
           <w:bCs/>
           <w:sz w:val="32"/>
           <w:szCs w:val="32"/>
           <w:lang w:val="en-US"/>
         </w:rPr>
-      </w:pPr>
+        <w:t>)</w:t>
+      </w:r>
       <w:r>
         <w:rPr>
           <w:bCs/>
@@ -192,17 +195,20 @@
           <w:szCs w:val="32"/>
           <w:lang w:val="en-US"/>
         </w:rPr>
-        <w:t xml:space="preserve">Dragos-Daniel Bonaparte </w:t>
-      </w:r>
-      <w:r>
+        <w:t>,</w:t>
+      </w:r>
+    </w:p>
+    <w:p>
+      <w:pPr>
+        <w:spacing w:after="160" w:line="259" w:lineRule="auto"/>
+        <w:jc w:val="center"/>
         <w:rPr>
           <w:bCs/>
           <w:sz w:val="32"/>
           <w:szCs w:val="32"/>
           <w:lang w:val="en-US"/>
         </w:rPr>
-        <w:t>(</w:t>
-      </w:r>
+      </w:pPr>
       <w:r>
         <w:rPr>
           <w:bCs/>
@@ -210,7 +216,7 @@
           <w:szCs w:val="32"/>
           <w:lang w:val="en-US"/>
         </w:rPr>
-        <w:t>315261</w:t>
+        <w:t xml:space="preserve">Dragos-Daniel Bonaparte </w:t>
       </w:r>
       <w:r>
         <w:rPr>
@@ -219,7 +225,7 @@
           <w:szCs w:val="32"/>
           <w:lang w:val="en-US"/>
         </w:rPr>
-        <w:t>)</w:t>
+        <w:t>(</w:t>
       </w:r>
       <w:r>
         <w:rPr>
@@ -228,20 +234,17 @@
           <w:szCs w:val="32"/>
           <w:lang w:val="en-US"/>
         </w:rPr>
-        <w:t>,</w:t>
-      </w:r>
-    </w:p>
-    <w:p>
-      <w:pPr>
-        <w:spacing w:after="160" w:line="259" w:lineRule="auto"/>
-        <w:jc w:val="center"/>
+        <w:t>315261</w:t>
+      </w:r>
+      <w:r>
         <w:rPr>
           <w:bCs/>
           <w:sz w:val="32"/>
           <w:szCs w:val="32"/>
           <w:lang w:val="en-US"/>
         </w:rPr>
-      </w:pPr>
+        <w:t>)</w:t>
+      </w:r>
       <w:r>
         <w:rPr>
           <w:bCs/>
@@ -249,17 +252,20 @@
           <w:szCs w:val="32"/>
           <w:lang w:val="en-US"/>
         </w:rPr>
-        <w:t xml:space="preserve">Dan-Sebastian Ceapa </w:t>
-      </w:r>
-      <w:r>
+        <w:t>,</w:t>
+      </w:r>
+    </w:p>
+    <w:p>
+      <w:pPr>
+        <w:spacing w:after="160" w:line="259" w:lineRule="auto"/>
+        <w:jc w:val="center"/>
         <w:rPr>
           <w:bCs/>
           <w:sz w:val="32"/>
           <w:szCs w:val="32"/>
           <w:lang w:val="en-US"/>
         </w:rPr>
-        <w:t>(</w:t>
-      </w:r>
+      </w:pPr>
       <w:r>
         <w:rPr>
           <w:bCs/>
@@ -267,8 +273,9 @@
           <w:szCs w:val="32"/>
           <w:lang w:val="en-US"/>
         </w:rPr>
-        <w:t>315162</w:t>
-      </w:r>
+        <w:t xml:space="preserve">Dan-Sebastian </w:t>
+      </w:r>
+      <w:proofErr w:type="spellStart"/>
       <w:r>
         <w:rPr>
           <w:bCs/>
@@ -276,8 +283,9 @@
           <w:szCs w:val="32"/>
           <w:lang w:val="en-US"/>
         </w:rPr>
-        <w:t>)</w:t>
-      </w:r>
+        <w:t>Ceapa</w:t>
+      </w:r>
+      <w:proofErr w:type="spellEnd"/>
       <w:r>
         <w:rPr>
           <w:bCs/>
@@ -285,20 +293,17 @@
           <w:szCs w:val="32"/>
           <w:lang w:val="en-US"/>
         </w:rPr>
-        <w:t>,</w:t>
-      </w:r>
-    </w:p>
-    <w:p>
-      <w:pPr>
-        <w:spacing w:after="160" w:line="259" w:lineRule="auto"/>
-        <w:jc w:val="center"/>
+        <w:t xml:space="preserve"> </w:t>
+      </w:r>
+      <w:r>
         <w:rPr>
           <w:bCs/>
           <w:sz w:val="32"/>
           <w:szCs w:val="32"/>
           <w:lang w:val="en-US"/>
         </w:rPr>
-      </w:pPr>
+        <w:t>(</w:t>
+      </w:r>
       <w:r>
         <w:rPr>
           <w:bCs/>
@@ -306,7 +311,66 @@
           <w:szCs w:val="32"/>
           <w:lang w:val="en-US"/>
         </w:rPr>
-        <w:t xml:space="preserve">Chiril Luncasu </w:t>
+        <w:t>315162</w:t>
+      </w:r>
+      <w:r>
+        <w:rPr>
+          <w:bCs/>
+          <w:sz w:val="32"/>
+          <w:szCs w:val="32"/>
+          <w:lang w:val="en-US"/>
+        </w:rPr>
+        <w:t>)</w:t>
+      </w:r>
+      <w:r>
+        <w:rPr>
+          <w:bCs/>
+          <w:sz w:val="32"/>
+          <w:szCs w:val="32"/>
+          <w:lang w:val="en-US"/>
+        </w:rPr>
+        <w:t>,</w:t>
+      </w:r>
+    </w:p>
+    <w:p>
+      <w:pPr>
+        <w:spacing w:after="160" w:line="259" w:lineRule="auto"/>
+        <w:jc w:val="center"/>
+        <w:rPr>
+          <w:bCs/>
+          <w:sz w:val="32"/>
+          <w:szCs w:val="32"/>
+          <w:lang w:val="en-US"/>
+        </w:rPr>
+      </w:pPr>
+      <w:r>
+        <w:rPr>
+          <w:bCs/>
+          <w:sz w:val="32"/>
+          <w:szCs w:val="32"/>
+          <w:lang w:val="en-US"/>
+        </w:rPr>
+        <w:t xml:space="preserve">Chiril </w:t>
+      </w:r>
+      <w:proofErr w:type="spellStart"/>
+      <w:r>
+        <w:rPr>
+          <w:bCs/>
+          <w:sz w:val="32"/>
+          <w:szCs w:val="32"/>
+          <w:lang w:val="en-US"/>
+        </w:rPr>
+        <w:t>Luncasu</w:t>
+      </w:r>
+      <w:proofErr w:type="spellEnd"/>
+      <w:r>
+        <w:rPr>
+          <w:bCs/>
+          <w:sz w:val="32"/>
+          <w:szCs w:val="32"/>
+          <w:lang w:val="en-US"/>
+        </w:rPr>
+        <w:t xml:space="preserve"> </w:t>
       </w:r>
       <w:r>
         <w:rPr>
@@ -2202,7 +2266,23 @@
           <w:szCs w:val="22"/>
           <w:lang w:val="en-US"/>
         </w:rPr>
-        <w:t>A small startup business called ChadList entered the market with an ambitious vision towards the 12</w:t>
+        <w:t xml:space="preserve">A small startup business called </w:t>
+      </w:r>
+      <w:proofErr w:type="spellStart"/>
+      <w:r>
+        <w:rPr>
+          <w:szCs w:val="22"/>
+          <w:lang w:val="en-US"/>
+        </w:rPr>
+        <w:t>ChadList</w:t>
+      </w:r>
+      <w:proofErr w:type="spellEnd"/>
+      <w:r>
+        <w:rPr>
+          <w:szCs w:val="22"/>
+          <w:lang w:val="en-US"/>
+        </w:rPr>
+        <w:t xml:space="preserve"> entered the market with an ambitious vision towards the 12</w:t>
       </w:r>
       <w:r>
         <w:rPr>
@@ -2309,7 +2389,7 @@
             <w:szCs w:val="22"/>
             <w:lang w:val="en-US"/>
           </w:rPr>
-          <w:tag w:val="MENDELEY_CITATION_v3_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"/>
+          <w:tag w:val="MENDELEY_CITATION_v3_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"/>
           <w:id w:val="-1616672310"/>
           <w:placeholder>
             <w:docPart w:val="DefaultPlaceholder_-1854013440"/>
@@ -2322,7 +2402,7 @@
               <w:szCs w:val="22"/>
               <w:lang w:val="en-US"/>
             </w:rPr>
-            <w:t>(Anon., 2022d)</w:t>
+            <w:t>(Anon., 2022e)</w:t>
           </w:r>
         </w:sdtContent>
       </w:sdt>
@@ -2550,7 +2630,7 @@
             <w:szCs w:val="22"/>
             <w:lang w:val="en-US"/>
           </w:rPr>
-          <w:tag w:val="MENDELEY_CITATION_v3_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"/>
+          <w:tag w:val="MENDELEY_CITATION_v3_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"/>
           <w:id w:val="1839805712"/>
           <w:placeholder>
             <w:docPart w:val="DefaultPlaceholder_-1854013440"/>
@@ -2563,7 +2643,7 @@
               <w:szCs w:val="22"/>
               <w:lang w:val="en-US"/>
             </w:rPr>
-            <w:t>(Anon., 2022e)</w:t>
+            <w:t>(Anon., 2022f)</w:t>
           </w:r>
         </w:sdtContent>
       </w:sdt>
@@ -2589,23 +2669,25 @@
           <w:szCs w:val="22"/>
           <w:lang w:val="en-US"/>
         </w:rPr>
-        <w:t xml:space="preserve">user. The system is presented as follows: The first tier, also known as the presentation tier is represented by a C# implementation of Blazor representing the user interface and it will be the tier that the end-user will interact directly with. The second tier will be the Business Logic Tier representing our middleware tier implemented in C# that will make sure that the third tier will be able to communicate back and forth with the first tier, but </w:t>
-      </w:r>
+        <w:t xml:space="preserve">user. The system is presented as follows: The first tier, also known as the presentation </w:t>
+      </w:r>
+      <w:proofErr w:type="gramStart"/>
       <w:r>
         <w:rPr>
           <w:color w:val="000000"/>
           <w:szCs w:val="22"/>
           <w:lang w:val="en-US"/>
         </w:rPr>
-        <w:t>they must not</w:t>
-      </w:r>
+        <w:t>tier</w:t>
+      </w:r>
+      <w:proofErr w:type="gramEnd"/>
       <w:r>
         <w:rPr>
           <w:color w:val="000000"/>
           <w:szCs w:val="22"/>
           <w:lang w:val="en-US"/>
         </w:rPr>
-        <w:t xml:space="preserve"> communicate directly with each other creating a security flaw in the system. The third tier also known as the Data Access Tier is written in Java </w:t>
+        <w:t xml:space="preserve"> is represented by a C# implementation of Blazor representing the user interface and it will be the tier that the end-user will interact directly with. The second tier will be the Business Logic Tier representing our middleware tier implemented in C# that will make sure that the third tier will be able to communicate back and forth with the first tier, but </w:t>
       </w:r>
       <w:r>
         <w:rPr>
@@ -2613,6 +2695,40 @@
           <w:szCs w:val="22"/>
           <w:lang w:val="en-US"/>
         </w:rPr>
+        <w:t>they must not</w:t>
+      </w:r>
+      <w:r>
+        <w:rPr>
+          <w:color w:val="000000"/>
+          <w:szCs w:val="22"/>
+          <w:lang w:val="en-US"/>
+        </w:rPr>
+        <w:t xml:space="preserve"> communicate directly with each other creating a security flaw in the system. The third </w:t>
+      </w:r>
+      <w:proofErr w:type="gramStart"/>
+      <w:r>
+        <w:rPr>
+          <w:color w:val="000000"/>
+          <w:szCs w:val="22"/>
+          <w:lang w:val="en-US"/>
+        </w:rPr>
+        <w:t>tier</w:t>
+      </w:r>
+      <w:proofErr w:type="gramEnd"/>
+      <w:r>
+        <w:rPr>
+          <w:color w:val="000000"/>
+          <w:szCs w:val="22"/>
+          <w:lang w:val="en-US"/>
+        </w:rPr>
+        <w:t xml:space="preserve"> also known as the Data Access Tier is written in Java </w:t>
+      </w:r>
+      <w:r>
+        <w:rPr>
+          <w:color w:val="000000"/>
+          <w:szCs w:val="22"/>
+          <w:lang w:val="en-US"/>
+        </w:rPr>
         <w:lastRenderedPageBreak/>
         <w:t xml:space="preserve">and </w:t>
       </w:r>
@@ -2633,10 +2749,15 @@
         <w:t xml:space="preserve">through </w:t>
       </w:r>
       <w:r>
-        <w:t>Representational State Transfer</w:t>
-      </w:r>
-      <w:r>
-        <w:t xml:space="preserve"> also known as REST, while the second and the third tier will communicate through Remote Procedure Call open sourced by Google also known as gRPC. </w:t>
+        <w:t xml:space="preserve">Representational State Transfer also known as REST, while the second and the third tier will communicate through Remote Procedure Call open sourced by Google also known as </w:t>
+      </w:r>
+      <w:proofErr w:type="spellStart"/>
+      <w:r>
+        <w:t>gRPC</w:t>
+      </w:r>
+      <w:proofErr w:type="spellEnd"/>
+      <w:r>
+        <w:t xml:space="preserve">. </w:t>
       </w:r>
     </w:p>
     <w:p>
@@ -2660,10 +2781,7 @@
         <w:t>assess</w:t>
       </w:r>
       <w:r>
-        <w:t xml:space="preserve"> the quality of the product, the team used both Black boxing and White boxing testing. The tests written conclude that the product proves to meet the requirements and the main ideas of </w:t>
-      </w:r>
-      <w:r>
-        <w:t>the stakeholders and the Product Owner.</w:t>
+        <w:t xml:space="preserve"> the quality of the product, the team used both Black boxing and White boxing testing. The tests written conclude that the product proves to meet the requirements and the main ideas of the stakeholders and the Product Owner.</w:t>
       </w:r>
     </w:p>
     <w:p>
@@ -2727,30 +2845,164 @@
         <w:rPr>
           <w:lang w:val="en-US"/>
         </w:rPr>
-        <w:t xml:space="preserve">Our customer is a Non-profit organization that focuses on waste management. It has offices all around Northern Europe and Scandinavia. The Headquarters of the organization is in Copenhagen, Denmark. </w:t>
-      </w:r>
-    </w:p>
-    <w:p>
-      <w:pPr>
-        <w:rPr>
-          <w:lang w:val="en-US"/>
-        </w:rPr>
-      </w:pPr>
-    </w:p>
-    <w:p>
-      <w:pPr>
-        <w:rPr>
-          <w:lang w:val="en-US"/>
-        </w:rPr>
-      </w:pPr>
-      <w:r>
-        <w:rPr>
-          <w:lang w:val="en-US"/>
-        </w:rPr>
-        <w:t>We were contacted by the company with the offer to develop a system which would help its users to sell and exchange their belongings which they no longer need. Other users can then see their offer and if it interests them, they can contact the seller and buy it off of them.</w:t>
-      </w:r>
-    </w:p>
-    <w:p/>
+        <w:t xml:space="preserve">Our customer is a Non-profit organization that focuses on waste management. It has </w:t>
+      </w:r>
+      <w:r>
+        <w:rPr>
+          <w:lang w:val="en-US"/>
+        </w:rPr>
+        <w:t>decided to enroll in the competition between recycling and wasting, hoping that their approach will motivate people to waste less and make use of items for longer.</w:t>
+      </w:r>
+      <w:r>
+        <w:rPr>
+          <w:lang w:val="en-US"/>
+        </w:rPr>
+        <w:t xml:space="preserve"> </w:t>
+      </w:r>
+      <w:r>
+        <w:rPr>
+          <w:lang w:val="en-US"/>
+        </w:rPr>
+        <w:t>We were contacted by the company with the offer to develop a system which would help its users to sell and exchange their belongings which they no longer need.</w:t>
+      </w:r>
+    </w:p>
+    <w:p>
+      <w:pPr>
+        <w:rPr>
+          <w:lang w:val="en-US"/>
+        </w:rPr>
+      </w:pPr>
+      <w:r>
+        <w:rPr>
+          <w:lang w:val="en-US"/>
+        </w:rPr>
+        <w:t xml:space="preserve">The issue most </w:t>
+      </w:r>
+      <w:r>
+        <w:rPr>
+          <w:lang w:val="en-US"/>
+        </w:rPr>
+        <w:t>secondhand</w:t>
+      </w:r>
+      <w:r>
+        <w:rPr>
+          <w:lang w:val="en-US"/>
+        </w:rPr>
+        <w:t xml:space="preserve"> websites like eBay and Craigslist </w:t>
+      </w:r>
+      <w:proofErr w:type="gramStart"/>
+      <w:r>
+        <w:rPr>
+          <w:lang w:val="en-US"/>
+        </w:rPr>
+        <w:t>is</w:t>
+      </w:r>
+      <w:proofErr w:type="gramEnd"/>
+      <w:r>
+        <w:rPr>
+          <w:lang w:val="en-US"/>
+        </w:rPr>
+        <w:t xml:space="preserve"> that it is not available worldwide, and in consequence the end users who would actually benefit from the service are excluded </w:t>
+      </w:r>
+      <w:sdt>
+        <w:sdtPr>
+          <w:rPr>
+            <w:color w:val="000000"/>
+            <w:lang w:val="en-US"/>
+          </w:rPr>
+          <w:tag w:val="MENDELEY_CITATION_v3_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"/>
+          <w:id w:val="444265579"/>
+          <w:placeholder>
+            <w:docPart w:val="DefaultPlaceholder_-1854013440"/>
+          </w:placeholder>
+        </w:sdtPr>
+        <w:sdtContent>
+          <w:r>
+            <w:rPr>
+              <w:color w:val="000000"/>
+              <w:lang w:val="en-US"/>
+            </w:rPr>
+            <w:t>(Anon., 2022d)</w:t>
+          </w:r>
+        </w:sdtContent>
+      </w:sdt>
+      <w:r>
+        <w:rPr>
+          <w:lang w:val="en-US"/>
+        </w:rPr>
+        <w:t>.</w:t>
+      </w:r>
+      <w:r>
+        <w:rPr>
+          <w:lang w:val="en-US"/>
+        </w:rPr>
+        <w:t xml:space="preserve"> Another aspect that the startup wanted to address is the need </w:t>
+      </w:r>
+      <w:r>
+        <w:rPr>
+          <w:lang w:val="en-US"/>
+        </w:rPr>
+        <w:t>for</w:t>
+      </w:r>
+      <w:r>
+        <w:rPr>
+          <w:lang w:val="en-US"/>
+        </w:rPr>
+        <w:t xml:space="preserve"> </w:t>
+      </w:r>
+      <w:proofErr w:type="gramStart"/>
+      <w:r>
+        <w:rPr>
+          <w:lang w:val="en-US"/>
+        </w:rPr>
+        <w:t>a</w:t>
+      </w:r>
+      <w:proofErr w:type="gramEnd"/>
+      <w:r>
+        <w:rPr>
+          <w:lang w:val="en-US"/>
+        </w:rPr>
+        <w:t xml:space="preserve"> authenticated user when buying an item</w:t>
+      </w:r>
+      <w:r>
+        <w:rPr>
+          <w:lang w:val="en-US"/>
+        </w:rPr>
+        <w:t xml:space="preserve">. </w:t>
+      </w:r>
+      <w:r>
+        <w:rPr>
+          <w:lang w:val="en-US"/>
+        </w:rPr>
+        <w:t xml:space="preserve"> </w:t>
+      </w:r>
+      <w:r>
+        <w:rPr>
+          <w:lang w:val="en-US"/>
+        </w:rPr>
+        <w:t>While Facebook Marketplace addresses the problem with worldwide coverage, it lacks the anonymity for its users, requiring the end user to have an account before using the service which is something inconvenient for the user, especially if the user uses the service to only buy items.</w:t>
+      </w:r>
+    </w:p>
+    <w:p>
+      <w:pPr>
+        <w:rPr>
+          <w:lang w:val="en-US"/>
+        </w:rPr>
+      </w:pPr>
+      <w:r>
+        <w:rPr>
+          <w:lang w:val="en-US"/>
+        </w:rPr>
+        <w:tab/>
+        <w:t>The business owner decided</w:t>
+      </w:r>
+      <w:r>
+        <w:rPr>
+          <w:lang w:val="en-US"/>
+        </w:rPr>
+        <w:t xml:space="preserve"> </w:t>
+      </w:r>
+    </w:p>
     <w:p>
       <w:pPr>
         <w:jc w:val="both"/>
@@ -2804,7 +3056,21 @@
         <w:rPr>
           <w:lang w:val="en-US"/>
         </w:rPr>
-        <w:t>State delimitations relevant for your project in the introduction. Delimitations include what the project will not cover in relation to your project description, i.e. what could have been e</w:t>
+        <w:t xml:space="preserve">State delimitations relevant for your project in the introduction. Delimitations include what the project will not cover in relation to your project description, </w:t>
+      </w:r>
+      <w:proofErr w:type="gramStart"/>
+      <w:r>
+        <w:rPr>
+          <w:lang w:val="en-US"/>
+        </w:rPr>
+        <w:t>i.e.</w:t>
+      </w:r>
+      <w:proofErr w:type="gramEnd"/>
+      <w:r>
+        <w:rPr>
+          <w:lang w:val="en-US"/>
+        </w:rPr>
+        <w:t xml:space="preserve"> what could have been e</w:t>
       </w:r>
       <w:r>
         <w:rPr>
@@ -2845,6 +3111,7 @@
         <w:rPr>
           <w:lang w:val="en-US"/>
         </w:rPr>
+        <w:lastRenderedPageBreak/>
         <w:t>Remember: You must ensure a clear connection between sections in the project report, from Project Description, Analysis, Design, Implementation to Test. This means that everything that is implemented can be found in design, everything that is designed is based on the analysis, and anything that is found in analysis has a clear link to requirements, etc.</w:t>
       </w:r>
     </w:p>
@@ -2860,7 +3127,6 @@
         <w:rPr>
           <w:lang w:val="en-US"/>
         </w:rPr>
-        <w:lastRenderedPageBreak/>
         <w:t>Analysis</w:t>
       </w:r>
       <w:bookmarkEnd w:id="3"/>
@@ -2875,7 +3141,21 @@
         <w:rPr>
           <w:lang w:val="en-US"/>
         </w:rPr>
-        <w:t>The purpose of ChadList is to reduce wasting of reusable items throughout the world by giving everyone access to a platform, where they can sell and buy those items quickly and without any fees.</w:t>
+        <w:t xml:space="preserve">The purpose of </w:t>
+      </w:r>
+      <w:proofErr w:type="spellStart"/>
+      <w:r>
+        <w:rPr>
+          <w:lang w:val="en-US"/>
+        </w:rPr>
+        <w:t>ChadList</w:t>
+      </w:r>
+      <w:proofErr w:type="spellEnd"/>
+      <w:r>
+        <w:rPr>
+          <w:lang w:val="en-US"/>
+        </w:rPr>
+        <w:t xml:space="preserve"> is to reduce wasting of reusable items throughout the world by giving everyone access to a platform, where they can sell and buy those items quickly and without any fees.</w:t>
       </w:r>
     </w:p>
     <w:p>
@@ -2889,7 +3169,21 @@
           <w:lang w:val="en-US"/>
         </w:rPr>
         <w:br/>
-        <w:t>The system will have two types of users: regular users and administrators. Regular users will be able to sell and buy items and report to Administrator if an item that is being sold is forbidden from selling on the platform or if there was a problem with the seller or buyer during a transaction. The Administrator can then decide to ban the post and user being reported.</w:t>
+        <w:t xml:space="preserve">The system will have two types of users: regular users and administrators. Regular users will be able to sell and buy items and report to </w:t>
+      </w:r>
+      <w:proofErr w:type="gramStart"/>
+      <w:r>
+        <w:rPr>
+          <w:lang w:val="en-US"/>
+        </w:rPr>
+        <w:t>Administrator</w:t>
+      </w:r>
+      <w:proofErr w:type="gramEnd"/>
+      <w:r>
+        <w:rPr>
+          <w:lang w:val="en-US"/>
+        </w:rPr>
+        <w:t xml:space="preserve"> if an item that is being sold is forbidden from selling on the platform or if there was a problem with the seller or buyer during a transaction. The Administrator can then decide to ban the post and user being reported.</w:t>
       </w:r>
     </w:p>
     <w:p>
@@ -2945,8 +3239,13 @@
       <w:r>
         <w:t xml:space="preserve">, by specifying my first name, last name, phone number, email, date of birth and gender and log in specifying the email and password I used for the registration, </w:t>
       </w:r>
-      <w:r>
-        <w:t>in order to access my account.</w:t>
+      <w:proofErr w:type="gramStart"/>
+      <w:r>
+        <w:t>in order to</w:t>
+      </w:r>
+      <w:proofErr w:type="gramEnd"/>
+      <w:r>
+        <w:t xml:space="preserve"> access my account.</w:t>
       </w:r>
     </w:p>
     <w:p>
@@ -2962,10 +3261,18 @@
         <w:t>As a user I want to be able to post an item for sale</w:t>
       </w:r>
       <w:r>
-        <w:t xml:space="preserve"> specifying its name, description of the item, price, currency and status of the item, </w:t>
-      </w:r>
-      <w:r>
-        <w:t xml:space="preserve"> in order to sell an item I don’t need anymore.</w:t>
+        <w:t xml:space="preserve"> specifying its name, description of the item, price, currency and status of the </w:t>
+      </w:r>
+      <w:proofErr w:type="gramStart"/>
+      <w:r>
+        <w:t xml:space="preserve">item, </w:t>
+      </w:r>
+      <w:r>
+        <w:t xml:space="preserve"> in</w:t>
+      </w:r>
+      <w:proofErr w:type="gramEnd"/>
+      <w:r>
+        <w:t xml:space="preserve"> order to sell an item I don’t need anymore.</w:t>
       </w:r>
     </w:p>
     <w:p>
@@ -2978,7 +3285,15 @@
         <w:spacing w:after="160" w:line="259" w:lineRule="auto"/>
       </w:pPr>
       <w:r>
-        <w:t>As a user I want to message the user over an item they are selling in order to negotiate and ask details about the item.</w:t>
+        <w:t xml:space="preserve">As a user I want to message the user over an item they are selling </w:t>
+      </w:r>
+      <w:proofErr w:type="gramStart"/>
+      <w:r>
+        <w:t>in order to</w:t>
+      </w:r>
+      <w:proofErr w:type="gramEnd"/>
+      <w:r>
+        <w:t xml:space="preserve"> negotiate and ask details about the item.</w:t>
       </w:r>
     </w:p>
     <w:p>
@@ -2991,7 +3306,15 @@
         <w:spacing w:after="160" w:line="259" w:lineRule="auto"/>
       </w:pPr>
       <w:r>
-        <w:t>As a user I want to be able to search for a specific item specifying the part of name, part of the description and min and max price in order to find an item that I am looking for.</w:t>
+        <w:t xml:space="preserve">As a user I want to be able to search for a specific item specifying the part of name, part of the description and min and max price </w:t>
+      </w:r>
+      <w:proofErr w:type="gramStart"/>
+      <w:r>
+        <w:t>in order to</w:t>
+      </w:r>
+      <w:proofErr w:type="gramEnd"/>
+      <w:r>
+        <w:t xml:space="preserve"> find an item that I am looking for.</w:t>
       </w:r>
     </w:p>
     <w:p>
@@ -3004,7 +3327,15 @@
         <w:spacing w:after="160" w:line="259" w:lineRule="auto"/>
       </w:pPr>
       <w:r>
-        <w:t>As a user I want to be able to view details of a specific item in order to decide about the purchase.</w:t>
+        <w:t xml:space="preserve">As a user I want to be able to view details of a specific item </w:t>
+      </w:r>
+      <w:proofErr w:type="gramStart"/>
+      <w:r>
+        <w:t>in order to</w:t>
+      </w:r>
+      <w:proofErr w:type="gramEnd"/>
+      <w:r>
+        <w:t xml:space="preserve"> decide about the purchase.</w:t>
       </w:r>
     </w:p>
     <w:p>
@@ -3017,7 +3348,16 @@
         <w:spacing w:after="160" w:line="259" w:lineRule="auto"/>
       </w:pPr>
       <w:r>
-        <w:t>As a user I want to be able to see all my notifications in order to keep track of messages and item updates.</w:t>
+        <w:lastRenderedPageBreak/>
+        <w:t xml:space="preserve">As a user I want to be able to see all my notifications </w:t>
+      </w:r>
+      <w:proofErr w:type="gramStart"/>
+      <w:r>
+        <w:t>in order to</w:t>
+      </w:r>
+      <w:proofErr w:type="gramEnd"/>
+      <w:r>
+        <w:t xml:space="preserve"> keep track of messages and item updates.</w:t>
       </w:r>
     </w:p>
     <w:p>
@@ -3051,7 +3391,6 @@
         <w:pStyle w:val="Heading3"/>
       </w:pPr>
       <w:r>
-        <w:lastRenderedPageBreak/>
         <w:t>High Priority</w:t>
       </w:r>
     </w:p>
@@ -3065,7 +3404,15 @@
         <w:spacing w:after="160" w:line="259" w:lineRule="auto"/>
       </w:pPr>
       <w:r>
-        <w:t>As a user I want to be able to edit my profile in order to modify any information that became outdated.</w:t>
+        <w:t xml:space="preserve">As a user I want to be able to edit my profile </w:t>
+      </w:r>
+      <w:proofErr w:type="gramStart"/>
+      <w:r>
+        <w:t>in order to</w:t>
+      </w:r>
+      <w:proofErr w:type="gramEnd"/>
+      <w:r>
+        <w:t xml:space="preserve"> modify any information that became outdated.</w:t>
       </w:r>
     </w:p>
     <w:p>
@@ -3078,7 +3425,15 @@
         <w:spacing w:after="160" w:line="259" w:lineRule="auto"/>
       </w:pPr>
       <w:r>
-        <w:t>As a user I want to be able to delete or edit an item, in case I did any mistake during posting or I decided not to sell the item, or I sold the item.</w:t>
+        <w:t xml:space="preserve">As a user I want to be able to delete or edit an </w:t>
+      </w:r>
+      <w:proofErr w:type="gramStart"/>
+      <w:r>
+        <w:t>item, in case</w:t>
+      </w:r>
+      <w:proofErr w:type="gramEnd"/>
+      <w:r>
+        <w:t xml:space="preserve"> I did any mistake during posting or I decided not to sell the item, or I sold the item.</w:t>
       </w:r>
     </w:p>
     <w:p>
@@ -3099,7 +3454,15 @@
         <w:spacing w:after="160" w:line="259" w:lineRule="auto"/>
       </w:pPr>
       <w:r>
-        <w:t>As a user I want to be able to have a list of items that might interest me in order for me to find better items.</w:t>
+        <w:t xml:space="preserve">As a user I want to be able to have a list of items that might interest me </w:t>
+      </w:r>
+      <w:proofErr w:type="gramStart"/>
+      <w:r>
+        <w:t>in order for</w:t>
+      </w:r>
+      <w:proofErr w:type="gramEnd"/>
+      <w:r>
+        <w:t xml:space="preserve"> me to find better items.</w:t>
       </w:r>
     </w:p>
     <w:p>
@@ -3112,7 +3475,15 @@
         <w:spacing w:after="160" w:line="259" w:lineRule="auto"/>
       </w:pPr>
       <w:r>
-        <w:t>As a user I want to be able to add an item to my wish list in order to save items that I am not sure yet that I want.</w:t>
+        <w:t xml:space="preserve">As a user I want to be able to add an item to my wish list </w:t>
+      </w:r>
+      <w:proofErr w:type="gramStart"/>
+      <w:r>
+        <w:t>in order to</w:t>
+      </w:r>
+      <w:proofErr w:type="gramEnd"/>
+      <w:r>
+        <w:t xml:space="preserve"> save items that I am not sure yet that I want.</w:t>
       </w:r>
     </w:p>
     <w:p>
@@ -3125,7 +3496,15 @@
         <w:spacing w:after="160" w:line="259" w:lineRule="auto"/>
       </w:pPr>
       <w:r>
-        <w:t>As a user I want to get a notification whenever there is an update on an item in my wish list in order to be up to date about my saved items.</w:t>
+        <w:t xml:space="preserve">As a user I want to get a notification whenever there is an update on an item in my wish list </w:t>
+      </w:r>
+      <w:proofErr w:type="gramStart"/>
+      <w:r>
+        <w:t>in order to</w:t>
+      </w:r>
+      <w:proofErr w:type="gramEnd"/>
+      <w:r>
+        <w:t xml:space="preserve"> be up to date about my saved items.</w:t>
       </w:r>
     </w:p>
     <w:p>
@@ -3138,7 +3517,15 @@
         <w:spacing w:after="160" w:line="259" w:lineRule="auto"/>
       </w:pPr>
       <w:r>
-        <w:t>As a user I want to be able to see the sellers rating in order to see if he is a trustable person.</w:t>
+        <w:t xml:space="preserve">As a user I want to be able to see the sellers rating </w:t>
+      </w:r>
+      <w:proofErr w:type="gramStart"/>
+      <w:r>
+        <w:t>in order to</w:t>
+      </w:r>
+      <w:proofErr w:type="gramEnd"/>
+      <w:r>
+        <w:t xml:space="preserve"> see if he is a trustable person.</w:t>
       </w:r>
     </w:p>
     <w:p>
@@ -3164,7 +3551,15 @@
         <w:spacing w:after="160" w:line="259" w:lineRule="auto"/>
       </w:pPr>
       <w:r>
-        <w:t>As a user I want to be able to see a seller’s profile in order to see any details that interest me such as address, rating or the amount of sold products.</w:t>
+        <w:t xml:space="preserve">As a user I want to be able to see a seller’s profile </w:t>
+      </w:r>
+      <w:proofErr w:type="gramStart"/>
+      <w:r>
+        <w:t>in order to</w:t>
+      </w:r>
+      <w:proofErr w:type="gramEnd"/>
+      <w:r>
+        <w:t xml:space="preserve"> see any details that interest me such as address, rating or the amount of sold products.</w:t>
       </w:r>
     </w:p>
     <w:p>
@@ -3177,7 +3572,15 @@
         <w:spacing w:after="160" w:line="259" w:lineRule="auto"/>
       </w:pPr>
       <w:r>
-        <w:t>As a user I want to be able to delete items from my wish list, in order to remove items that do not interest me anymore.</w:t>
+        <w:t xml:space="preserve">As a user I want to be able to delete items from my wish list, </w:t>
+      </w:r>
+      <w:proofErr w:type="gramStart"/>
+      <w:r>
+        <w:t>in order to</w:t>
+      </w:r>
+      <w:proofErr w:type="gramEnd"/>
+      <w:r>
+        <w:t xml:space="preserve"> remove items that do not interest me anymore.</w:t>
       </w:r>
     </w:p>
     <w:p>
@@ -3224,7 +3627,15 @@
         <w:spacing w:after="160" w:line="259" w:lineRule="auto"/>
       </w:pPr>
       <w:r>
-        <w:t>As a user I want to be able to sort the items by categories, in order to find what interests me.</w:t>
+        <w:t xml:space="preserve">As a user I want to be able to sort the items by categories, </w:t>
+      </w:r>
+      <w:proofErr w:type="gramStart"/>
+      <w:r>
+        <w:t>in order to</w:t>
+      </w:r>
+      <w:proofErr w:type="gramEnd"/>
+      <w:r>
+        <w:t xml:space="preserve"> find what interests me.</w:t>
       </w:r>
     </w:p>
     <w:p>
@@ -3250,7 +3661,16 @@
         <w:spacing w:after="160" w:line="259" w:lineRule="auto"/>
       </w:pPr>
       <w:r>
-        <w:t>As a user I want to be able to see related items when I look at a specific post, in order to have a better chance of getting a better deal.</w:t>
+        <w:lastRenderedPageBreak/>
+        <w:t xml:space="preserve">As a user I want to be able to see related items when I look at a specific post, </w:t>
+      </w:r>
+      <w:proofErr w:type="gramStart"/>
+      <w:r>
+        <w:t>in order to</w:t>
+      </w:r>
+      <w:proofErr w:type="gramEnd"/>
+      <w:r>
+        <w:t xml:space="preserve"> have a better chance of getting a better deal.</w:t>
       </w:r>
     </w:p>
     <w:p>
@@ -3270,7 +3690,6 @@
         <w:rPr>
           <w:lang w:val="en-US"/>
         </w:rPr>
-        <w:lastRenderedPageBreak/>
         <w:t>Non-Functional Requirements</w:t>
       </w:r>
       <w:bookmarkEnd w:id="5"/>
@@ -3328,11 +3747,19 @@
           <w:lang w:val="en-US"/>
         </w:rPr>
       </w:pPr>
-      <w:r>
-        <w:rPr>
-          <w:lang w:val="en-US"/>
-        </w:rPr>
-        <w:t xml:space="preserve">User </w:t>
+      <w:proofErr w:type="gramStart"/>
+      <w:r>
+        <w:rPr>
+          <w:lang w:val="en-US"/>
+        </w:rPr>
+        <w:t>User</w:t>
+      </w:r>
+      <w:proofErr w:type="gramEnd"/>
+      <w:r>
+        <w:rPr>
+          <w:lang w:val="en-US"/>
+        </w:rPr>
+        <w:t xml:space="preserve"> </w:t>
       </w:r>
       <w:r>
         <w:rPr>
@@ -3340,29 +3767,57 @@
           <w:bCs w:val="0"/>
           <w:lang w:val="en-US"/>
         </w:rPr>
-        <w:t>can sell items on the platform as well as search for items they would like to buy and contact other users in order to buy them. Users can also report items and users if the items they are selling are banned on the platform or if the transaction did not go as agreed.</w:t>
-      </w:r>
-    </w:p>
-    <w:p>
-      <w:pPr>
-        <w:rPr>
-          <w:lang w:val="en-US"/>
-        </w:rPr>
-      </w:pPr>
-    </w:p>
-    <w:p>
-      <w:pPr>
-        <w:rPr>
-          <w:lang w:val="en-US"/>
-        </w:rPr>
-      </w:pPr>
+        <w:t xml:space="preserve">can sell items on the platform as well as search for items they would like to buy and contact other users </w:t>
+      </w:r>
+      <w:proofErr w:type="gramStart"/>
+      <w:r>
+        <w:rPr>
+          <w:b w:val="0"/>
+          <w:bCs w:val="0"/>
+          <w:lang w:val="en-US"/>
+        </w:rPr>
+        <w:t>in order to</w:t>
+      </w:r>
+      <w:proofErr w:type="gramEnd"/>
+      <w:r>
+        <w:rPr>
+          <w:b w:val="0"/>
+          <w:bCs w:val="0"/>
+          <w:lang w:val="en-US"/>
+        </w:rPr>
+        <w:t xml:space="preserve"> buy them. Users can also report items and users if the items they are selling are banned on the platform or if the transaction did not go as agreed.</w:t>
+      </w:r>
+    </w:p>
+    <w:p>
+      <w:pPr>
+        <w:rPr>
+          <w:lang w:val="en-US"/>
+        </w:rPr>
+      </w:pPr>
+    </w:p>
+    <w:p>
+      <w:pPr>
+        <w:rPr>
+          <w:lang w:val="en-US"/>
+        </w:rPr>
+      </w:pPr>
+      <w:proofErr w:type="gramStart"/>
       <w:r>
         <w:rPr>
           <w:b/>
           <w:bCs/>
           <w:lang w:val="en-US"/>
         </w:rPr>
-        <w:t xml:space="preserve">Administrator </w:t>
+        <w:t>Administrator</w:t>
+      </w:r>
+      <w:proofErr w:type="gramEnd"/>
+      <w:r>
+        <w:rPr>
+          <w:b/>
+          <w:bCs/>
+          <w:lang w:val="en-US"/>
+        </w:rPr>
+        <w:t xml:space="preserve"> </w:t>
       </w:r>
       <w:r>
         <w:rPr>
@@ -3524,7 +3979,15 @@
         <w:t>Manage posts</w:t>
       </w:r>
       <w:r>
-        <w:t xml:space="preserve"> – A user will need an account to access most of the functions. The user presses the new post button and starts introducing all the necessary information required to create a post. Another user logs on to the website, sees the post and starts talking to the seller. The user ends up buying the product, and goes to the seller’s profile, writes a nice comment, and gives the seller a positive rating. Now the seller goes to his post marks it as SOLD or deletes the post entirely so that he won’t be contacted again for a product he sold.</w:t>
+        <w:t xml:space="preserve"> – A user will need an account to access most of the functions. The user presses the new post button and starts introducing all the necessary information required to create a post. Another user logs on to the website, sees the post and starts talking to the seller. The user ends up buying the product, and goes to the seller’s profile, writes a nice comment, and gives the seller a positive rating. Now the seller goes to his post marks it </w:t>
+      </w:r>
+      <w:proofErr w:type="spellStart"/>
+      <w:r>
+        <w:t>as</w:t>
+      </w:r>
+      <w:proofErr w:type="spellEnd"/>
+      <w:r>
+        <w:t xml:space="preserve"> SOLD or deletes the post entirely so that he won’t be contacted again for a product he sold.</w:t>
       </w:r>
     </w:p>
     <w:p/>
@@ -3639,7 +4102,15 @@
           </w:tcPr>
           <w:p>
             <w:r>
-              <w:t>The user must be logged in. For delete and update, user has to have created at least one post</w:t>
+              <w:t xml:space="preserve">The user must be logged in. For delete and update, user </w:t>
+            </w:r>
+            <w:proofErr w:type="gramStart"/>
+            <w:r>
+              <w:t>has to</w:t>
+            </w:r>
+            <w:proofErr w:type="gramEnd"/>
+            <w:r>
+              <w:t xml:space="preserve"> have created at least one post</w:t>
             </w:r>
           </w:p>
         </w:tc>
@@ -3661,7 +4132,15 @@
           </w:tcPr>
           <w:p>
             <w:r>
-              <w:t>The post will be created, updated or deleted</w:t>
+              <w:t xml:space="preserve">The post will be created, </w:t>
+            </w:r>
+            <w:proofErr w:type="gramStart"/>
+            <w:r>
+              <w:t>updated</w:t>
+            </w:r>
+            <w:proofErr w:type="gramEnd"/>
+            <w:r>
+              <w:t xml:space="preserve"> or deleted</w:t>
             </w:r>
           </w:p>
         </w:tc>
@@ -4204,7 +4683,35 @@
         <w:rPr>
           <w:lang w:val="en-US"/>
         </w:rPr>
-        <w:t xml:space="preserve">which is not legal to sell, is posted on the platform, another users can </w:t>
+        <w:t xml:space="preserve">which is not legal to sell, is posted on the platform, </w:t>
+      </w:r>
+      <w:proofErr w:type="gramStart"/>
+      <w:r>
+        <w:rPr>
+          <w:lang w:val="en-US"/>
+        </w:rPr>
+        <w:t>another</w:t>
+      </w:r>
+      <w:proofErr w:type="gramEnd"/>
+      <w:r>
+        <w:rPr>
+          <w:lang w:val="en-US"/>
+        </w:rPr>
+        <w:t xml:space="preserve"> </w:t>
+      </w:r>
+      <w:proofErr w:type="gramStart"/>
+      <w:r>
+        <w:rPr>
+          <w:lang w:val="en-US"/>
+        </w:rPr>
+        <w:t>users</w:t>
+      </w:r>
+      <w:proofErr w:type="gramEnd"/>
+      <w:r>
+        <w:rPr>
+          <w:lang w:val="en-US"/>
+        </w:rPr>
+        <w:t xml:space="preserve"> can </w:t>
       </w:r>
       <w:r>
         <w:rPr>
@@ -4376,7 +4883,21 @@
         <w:rPr>
           <w:lang w:val="en-US"/>
         </w:rPr>
-        <w:t>The team has decided to split the system into 3 tiers. The decision to choose 3 tier architecture over regular client server application had many different reasons. One of the reasons was that if the client decides to change the database provider to another in the future, the application tier will not have to be changed. Another reason was easier testability of each tiers, because they are separated, we can test business layer, without relying on presentation layer working.</w:t>
+        <w:t xml:space="preserve">The team has decided to split the system into 3 tiers. The decision to choose 3 tier architecture over regular client server application had many different reasons. One of the reasons was that if the client decides to change the database provider to another in the future, the application tier will not have to be changed. Another reason was easier testability of each </w:t>
+      </w:r>
+      <w:proofErr w:type="gramStart"/>
+      <w:r>
+        <w:rPr>
+          <w:lang w:val="en-US"/>
+        </w:rPr>
+        <w:t>tiers</w:t>
+      </w:r>
+      <w:proofErr w:type="gramEnd"/>
+      <w:r>
+        <w:rPr>
+          <w:lang w:val="en-US"/>
+        </w:rPr>
+        <w:t>, because they are separated, we can test business layer, without relying on presentation layer working.</w:t>
       </w:r>
     </w:p>
     <w:p>
@@ -4438,7 +4959,21 @@
         <w:rPr>
           <w:lang w:val="en-US"/>
         </w:rPr>
-        <w:t>The business tier will be responsible for handling user requests and responses. The technology used for this tier is C# and .NET 6.0. The tier will communicate with the database tier using gRPC.</w:t>
+        <w:t xml:space="preserve">The business tier will be responsible for handling user requests and responses. The technology used for this tier is C# and .NET 6.0. The tier will communicate with the database tier using </w:t>
+      </w:r>
+      <w:proofErr w:type="spellStart"/>
+      <w:r>
+        <w:rPr>
+          <w:lang w:val="en-US"/>
+        </w:rPr>
+        <w:t>gRPC</w:t>
+      </w:r>
+      <w:proofErr w:type="spellEnd"/>
+      <w:r>
+        <w:rPr>
+          <w:lang w:val="en-US"/>
+        </w:rPr>
+        <w:t>.</w:t>
       </w:r>
     </w:p>
     <w:p>
@@ -4562,7 +5097,21 @@
         <w:rPr>
           <w:lang w:val="en-US"/>
         </w:rPr>
-        <w:t>Technologies: Describe technologies used, also alternative technologies. Argue for choice of technology according to the project aim.</w:t>
+        <w:t xml:space="preserve">Technologies: Describe technologies used, also alternative technologies. </w:t>
+      </w:r>
+      <w:proofErr w:type="gramStart"/>
+      <w:r>
+        <w:rPr>
+          <w:lang w:val="en-US"/>
+        </w:rPr>
+        <w:t>Argue</w:t>
+      </w:r>
+      <w:proofErr w:type="gramEnd"/>
+      <w:r>
+        <w:rPr>
+          <w:lang w:val="en-US"/>
+        </w:rPr>
+        <w:t xml:space="preserve"> for choice of technology according to the project aim.</w:t>
       </w:r>
     </w:p>
     <w:p>
@@ -4580,7 +5129,21 @@
         <w:rPr>
           <w:lang w:val="en-US"/>
         </w:rPr>
-        <w:t xml:space="preserve">Design Patterns: Describe which design patterns (GoF (Gamma et al. 2002) etc.) you </w:t>
+        <w:t>Design Patterns: Describe which design patterns (</w:t>
+      </w:r>
+      <w:proofErr w:type="spellStart"/>
+      <w:r>
+        <w:rPr>
+          <w:lang w:val="en-US"/>
+        </w:rPr>
+        <w:t>GoF</w:t>
+      </w:r>
+      <w:proofErr w:type="spellEnd"/>
+      <w:r>
+        <w:rPr>
+          <w:lang w:val="en-US"/>
+        </w:rPr>
+        <w:t xml:space="preserve"> (Gamma et al. 2002) etc.) you </w:t>
       </w:r>
       <w:r>
         <w:rPr>
@@ -4686,7 +5249,21 @@
         <w:rPr>
           <w:lang w:val="en-US"/>
         </w:rPr>
-        <w:t>You must explain all diagrams in the report. These diagrams including descriptions are the blueprints for the implementation.</w:t>
+        <w:t xml:space="preserve">You must explain all </w:t>
+      </w:r>
+      <w:proofErr w:type="gramStart"/>
+      <w:r>
+        <w:rPr>
+          <w:lang w:val="en-US"/>
+        </w:rPr>
+        <w:t>diagrams</w:t>
+      </w:r>
+      <w:proofErr w:type="gramEnd"/>
+      <w:r>
+        <w:rPr>
+          <w:lang w:val="en-US"/>
+        </w:rPr>
+        <w:t xml:space="preserve"> in the report. These diagrams including descriptions are the blueprints for the implementation.</w:t>
       </w:r>
     </w:p>
     <w:p>
@@ -4792,7 +5369,7 @@
             <w:szCs w:val="22"/>
             <w:lang w:val="en-GB"/>
           </w:rPr>
-          <w:tag w:val="MENDELEY_CITATION_v3_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"/>
+          <w:tag w:val="MENDELEY_CITATION_v3_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"/>
           <w:id w:val="-964735035"/>
           <w:placeholder>
             <w:docPart w:val="DefaultPlaceholder_-1854013440"/>
@@ -4911,7 +5488,27 @@
           <w:szCs w:val="22"/>
           <w:lang w:val="en-GB"/>
         </w:rPr>
-        <w:t>The purpose of the test section is to document the result of your testing; to verify if the content of the requirements section has been fulfilled. How is the system tested, which strategy has been used; e.g. White Box (Unit Test), Black Box, etc.</w:t>
+        <w:t xml:space="preserve">The purpose of the test section is to document the result of your testing; to verify if the content of the requirements section has been fulfilled. How is the system tested, which strategy has been </w:t>
+      </w:r>
+      <w:proofErr w:type="gramStart"/>
+      <w:r>
+        <w:rPr>
+          <w:rFonts w:ascii="Arial" w:hAnsi="Arial" w:cs="Arial"/>
+          <w:sz w:val="22"/>
+          <w:szCs w:val="22"/>
+          <w:lang w:val="en-GB"/>
+        </w:rPr>
+        <w:t>used;</w:t>
+      </w:r>
+      <w:proofErr w:type="gramEnd"/>
+      <w:r>
+        <w:rPr>
+          <w:rFonts w:ascii="Arial" w:hAnsi="Arial" w:cs="Arial"/>
+          <w:sz w:val="22"/>
+          <w:szCs w:val="22"/>
+          <w:lang w:val="en-GB"/>
+        </w:rPr>
+        <w:t xml:space="preserve"> e.g. White Box (Unit Test), Black Box, etc.</w:t>
       </w:r>
     </w:p>
     <w:p>
@@ -4974,7 +5571,7 @@
             <w:szCs w:val="22"/>
             <w:lang w:val="en-GB"/>
           </w:rPr>
-          <w:tag w:val="MENDELEY_CITATION_v3_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"/>
+          <w:tag w:val="MENDELEY_CITATION_v3_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"/>
           <w:id w:val="-435224617"/>
           <w:placeholder>
             <w:docPart w:val="DefaultPlaceholder_-1854013440"/>
@@ -5266,7 +5863,7 @@
             <w:szCs w:val="22"/>
             <w:lang w:val="en-GB"/>
           </w:rPr>
-          <w:tag w:val="MENDELEY_CITATION_v3_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"/>
+          <w:tag w:val="MENDELEY_CITATION_v3_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"/>
           <w:id w:val="-1371147328"/>
           <w:placeholder>
             <w:docPart w:val="DefaultPlaceholder_-1854013440"/>
@@ -5848,7 +6445,14 @@
             <w:noProof/>
             <w:lang w:val="da-DK"/>
           </w:rPr>
-          <w:t>10</w:t>
+          <w:t>1</w:t>
+        </w:r>
+        <w:r>
+          <w:rPr>
+            <w:noProof/>
+            <w:lang w:val="da-DK"/>
+          </w:rPr>
+          <w:t>0</w:t>
         </w:r>
         <w:r>
           <w:fldChar w:fldCharType="end"/>
@@ -5940,7 +6544,14 @@
             <w:noProof/>
             <w:lang w:val="da-DK"/>
           </w:rPr>
-          <w:t>10</w:t>
+          <w:t>1</w:t>
+        </w:r>
+        <w:r>
+          <w:rPr>
+            <w:noProof/>
+            <w:lang w:val="da-DK"/>
+          </w:rPr>
+          <w:t>0</w:t>
         </w:r>
         <w:r>
           <w:fldChar w:fldCharType="end"/>
@@ -6285,12 +6896,14 @@
               <w:lang w:val="en-US"/>
             </w:rPr>
           </w:pPr>
+          <w:proofErr w:type="spellStart"/>
           <w:r>
             <w:rPr>
               <w:lang w:val="en-US"/>
             </w:rPr>
             <w:t>ChadList</w:t>
           </w:r>
+          <w:proofErr w:type="spellEnd"/>
         </w:p>
       </w:tc>
     </w:tr>
@@ -6691,12 +7304,14 @@
               <w:lang w:val="en-US"/>
             </w:rPr>
           </w:pPr>
+          <w:proofErr w:type="spellStart"/>
           <w:r>
             <w:rPr>
               <w:lang w:val="en-US"/>
             </w:rPr>
             <w:t>ChadList</w:t>
           </w:r>
+          <w:proofErr w:type="spellEnd"/>
         </w:p>
       </w:tc>
     </w:tr>
@@ -9125,7 +9740,9 @@
   </w:compat>
   <w:rsids>
     <w:rsidRoot w:val="003B498E"/>
+    <w:rsid w:val="002E756B"/>
     <w:rsid w:val="003B498E"/>
+    <w:rsid w:val="00B5552E"/>
     <w:rsid w:val="00C77991"/>
   </w:rsids>
   <m:mathPr>
@@ -9858,7 +10475,7 @@
 
 <file path=word/webextensions/taskpanes.xml><?xml version="1.0" encoding="utf-8"?>
 <wetp:taskpanes xmlns:wetp="http://schemas.microsoft.com/office/webextensions/taskpanes/2010/11">
-  <wetp:taskpane dockstate="right" visibility="0" width="350" row="0">
+  <wetp:taskpane dockstate="right" visibility="0" width="350" row="1">
     <wetp:webextensionref xmlns:r="http://schemas.openxmlformats.org/officeDocument/2006/relationships" r:id="rId1"/>
   </wetp:taskpane>
 </wetp:taskpanes>
@@ -9871,7 +10488,7 @@
     <we:reference id="WA104382081" version="1.46.0.0" store="WA104382081" storeType="OMEX"/>
   </we:alternateReferences>
   <we:properties>
-    <we:property name="MENDELEY_CITATIONS" value="[{&quot;citationID&quot;:&quot;MENDELEY_CITATION_210ed87b-de1d-4031-b26f-240d79077e65&quot;,&quot;properties&quot;:{&quot;noteIndex&quot;:0},&quot;isEdited&quot;:false,&quot;manualOverride&quot;:{&quot;isManuallyOverridden&quot;:false,&quot;citeprocText&quot;:&quot;(Anon., 2022c)&quot;,&quot;manualOverrideText&quot;:&quot;&quot;},&quot;citationItems&quot;:[{&quot;id&quot;:&quot;4ef5af1a-09a7-3bc4-9a37-b0294202114e&quot;,&quot;itemData&quot;:{&quot;type&quot;:&quot;webpage&quot;,&quot;id&quot;:&quot;4ef5af1a-09a7-3bc4-9a37-b0294202114e&quot;,&quot;title&quot;:&quot;Home - United Nations Sustainable Development&quot;,&quot;accessed&quot;:{&quot;date-parts&quot;:[[2022,12,12]]},&quot;URL&quot;:&quot;https://www.un.org/sustainabledevelopment/&quot;,&quot;container-title-short&quot;:&quot;&quot;},&quot;isTemporary&quot;:false}],&quot;citationTag&quot;:&quot;MENDELEY_CITATION_v3_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&quot;},{&quot;citationID&quot;:&quot;MENDELEY_CITATION_27e7f5cc-6843-4e59-82d4-0d172dbad78f&quot;,&quot;properties&quot;:{&quot;noteIndex&quot;:0},&quot;isEdited&quot;:false,&quot;manualOverride&quot;:{&quot;isManuallyOverridden&quot;:false,&quot;citeprocText&quot;:&quot;(Anon., 2022b)&quot;,&quot;manualOverrideText&quot;:&quot;&quot;},&quot;citationItems&quot;:[{&quot;id&quot;:&quot;f5e645d5-7de6-3091-a668-f23117183c20&quot;,&quot;itemData&quot;:{&quot;type&quot;:&quot;webpage&quot;,&quot;id&quot;:&quot;f5e645d5-7de6-3091-a668-f23117183c20&quot;,&quot;title&quot;:&quot;Global e-waste generation 2010-2019 | Statista&quot;,&quot;accessed&quot;:{&quot;date-parts&quot;:[[2022,12,12]]},&quot;URL&quot;:&quot;https://www.statista.com/statistics/499891/projection-ewaste-generation-worldwide/&quot;,&quot;container-title-short&quot;:&quot;&quot;},&quot;isTemporary&quot;:false}],&quot;citationTag&quot;:&quot;MENDELEY_CITATION_v3_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&quot;},{&quot;citationID&quot;:&quot;MENDELEY_CITATION_7f4baaf5-af9e-4dc2-8bd4-15b6ba3e7b77&quot;,&quot;properties&quot;:{&quot;noteIndex&quot;:0},&quot;isEdited&quot;:false,&quot;manualOverride&quot;:{&quot;isManuallyOverridden&quot;:false,&quot;citeprocText&quot;:&quot;(Anon., 2022d)&quot;,&quot;manualOverrideText&quot;:&quot;&quot;},&quot;citationItems&quot;:[{&quot;id&quot;:&quot;5047d1f6-2ca0-35e6-9ea5-ba3a4e53e611&quot;,&quot;itemData&quot;:{&quot;type&quot;:&quot;webpage&quot;,&quot;id&quot;:&quot;5047d1f6-2ca0-35e6-9ea5-ba3a4e53e611&quot;,&quot;title&quot;:&quot;The Environmental Crisis Caused by Textile Waste&quot;,&quot;accessed&quot;:{&quot;date-parts&quot;:[[2022,12,12]]},&quot;URL&quot;:&quot;https://www.roadrunnerwm.com/blog/textile-waste-environmental-crisis&quot;,&quot;container-title-short&quot;:&quot;&quot;},&quot;isTemporary&quot;:false}],&quot;citationTag&quot;:&quot;MENDELEY_CITATION_v3_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&quot;},{&quot;citationID&quot;:&quot;MENDELEY_CITATION_3b1351a9-60a0-41a2-9863-6aba7055bb5f&quot;,&quot;properties&quot;:{&quot;noteIndex&quot;:0},&quot;isEdited&quot;:false,&quot;manualOverride&quot;:{&quot;isManuallyOverridden&quot;:false,&quot;citeprocText&quot;:&quot;(Anon., 2022a)&quot;,&quot;manualOverrideText&quot;:&quot;&quot;},&quot;citationItems&quot;:[{&quot;id&quot;:&quot;3e157e35-4a5f-35f7-af62-1bcf194ef5b2&quot;,&quot;itemData&quot;:{&quot;type&quot;:&quot;webpage&quot;,&quot;id&quot;:&quot;3e157e35-4a5f-35f7-af62-1bcf194ef5b2&quot;,&quot;title&quot;:&quot;Furniture waste – The forgotten waste stream - Recycle Track Systems&quot;,&quot;accessed&quot;:{&quot;date-parts&quot;:[[2022,12,12]]},&quot;URL&quot;:&quot;https://www.rts.com/blog/furniture-waste-a-growing-issue/&quot;,&quot;container-title-short&quot;:&quot;&quot;},&quot;isTemporary&quot;:false}],&quot;citationTag&quot;:&quot;MENDELEY_CITATION_v3_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&quot;},{&quot;citationID&quot;:&quot;MENDELEY_CITATION_4181b4ca-d0d7-4188-bebf-7aa0d8b67884&quot;,&quot;properties&quot;:{&quot;noteIndex&quot;:0},&quot;isEdited&quot;:false,&quot;manualOverride&quot;:{&quot;isManuallyOverridden&quot;:false,&quot;citeprocText&quot;:&quot;(Anon., 2022e)&quot;,&quot;manualOverrideText&quot;:&quot;&quot;},&quot;citationItems&quot;:[{&quot;id&quot;:&quot;3dbfe0af-2e57-38f3-a022-a61763f450c0&quot;,&quot;itemData&quot;:{&quot;type&quot;:&quot;webpage&quot;,&quot;id&quot;:&quot;3dbfe0af-2e57-38f3-a022-a61763f450c0&quot;,&quot;title&quot;:&quot;What is Three-Tier Architecture | IBM&quot;,&quot;accessed&quot;:{&quot;date-parts&quot;:[[2022,12,12]]},&quot;URL&quot;:&quot;https://www.ibm.com/cloud/learn/three-tier-architecture&quot;,&quot;container-title-short&quot;:&quot;&quot;},&quot;isTemporary&quot;:false}],&quot;citationTag&quot;:&quot;MENDELEY_CITATION_v3_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&quot;},{&quot;citationID&quot;:&quot;MENDELEY_CITATION_553b52c7-6ace-4a95-85c1-32af3103fa15&quot;,&quot;citationItems&quot;:[{&quot;id&quot;:&quot;5ce59a38-f8ec-5067-8f28-e719ee274a8b&quot;,&quot;itemData&quot;:{&quot;DOI&quot;:&quot;10.1016/j.nec.2006.05.008&quot;,&quot;ISBN&quot;:&quot;0131489062&quot;,&quot;ISSN&quot;:&quot;10423680&quot;,&quot;PMID&quot;:&quot;13678296&quot;,&quot;abstract&quot;:&quot;This edition contains Larman's usual accurate and thoughtful writing. It is a very good book made even better. -Alistair Cockburn, author, Writing Effective Use Cases and Surviving OO Projects Too few people have a knack for explaining things. Fewer still have a handle on software analysis and design. Craig Larman has both. -John Vlissides, author, Design Patterns and Pattern Hatching People often ask me which is the best book to introduce them to the world of OO design. Ever since I came across it Applying UML and Patterns has been my unreserved choice. -Martin Fowler, author, UML Distilled and Refactoring This book makes learning UML enjoyable and pragmatic by incrementally introducing it as an intuitive language for specifying the artifacts of object analysis and design. It is a well written introduction to UML and object methods by an expert practitioner. -Cris Kobryn, Chair of the UML Revision Task Force and UML 2.0 Working Group A brand new edition of the world's most admired introduction to object-oriented analysis and design with UML Fully updated for UML 2 and the latest iterative/agile practices Includes an all-new case study illustrating many of the book's key pointsApplying UML and Patterns is the world's 1 business and college introduction to thinking in objects-and using that insight in real-world object-oriented analysis and design. Building on two widely acclaimed previous editions, Craig Larman has updated this book to fully reflect the new UML 2 standard, to help you master the art of object design, and to promote high-impact, iterative, and skillful agile modeling practices.Developers and students will learn object-oriented analysis and design (OOA/D) through three iterations of two cohesive, start-to-finish case studies. These case studies incrementally introduce key skills, essential OO principles and patterns, UML notation, and best practices. You won't just learn UML diagrams-you'll learn how to apply UML in the context of OO software development.Drawing on his unsurpassed experience as a mentor and consultant, Larman helps you understand evolutionary requirements and use cases, domain object modeling, responsibility-driven design, essential OO design, layered architectures, Gang of Four design patterns, GRASP, iterative methods, an agile approach to the Unified Process (UP), and much more. This edition's extensive improvements include A stronger focus on helping you master OOA/D through case studies that demonstrate key OO princi…&quot;,&quot;author&quot;:[{&quot;dropping-particle&quot;:&quot;&quot;,&quot;family&quot;:&quot;Larman&quot;,&quot;given&quot;:&quot;Craig&quot;,&quot;non-dropping-particle&quot;:&quot;&quot;,&quot;parse-names&quot;:false,&quot;suffix&quot;:&quot;&quot;}],&quot;container-title&quot;:&quot;Analysis&quot;,&quot;id&quot;:&quot;5ce59a38-f8ec-5067-8f28-e719ee274a8b&quot;,&quot;issued&quot;:{&quot;date-parts&quot;:[[&quot;2004&quot;]]},&quot;number-of-pages&quot;:&quot;736&quot;,&quot;title&quot;:&quot;Applying UML and Patterns: An Introduction to Object-Oriented Analysis and Design and Iterative Development&quot;,&quot;type&quot;:&quot;book&quot;},&quot;locator&quot;:&quot;20&quot;,&quot;label&quot;:&quot;chapter&quot;,&quot;uris&quot;:[&quot;http://www.mendeley.com/documents/?uuid=fa24e4d4-8659-48d6-b650-5f3cfe73deda&quot;],&quot;isTemporary&quot;:false,&quot;legacyDesktopId&quot;:&quot;fa24e4d4-8659-48d6-b650-5f3cfe73deda&quot;}],&quot;properties&quot;:{&quot;noteIndex&quot;:0},&quot;isEdited&quot;:true,&quot;manualOverride&quot;:{&quot;citeprocText&quot;:&quot;(Larman, 2004, chap.20)&quot;,&quot;isManuallyOverridden&quot;:false,&quot;manualOverrideText&quot;:&quot;&quot;},&quot;citationTag&quot;:&quot;MENDELEY_CITATION_v3_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&quot;},{&quot;citationID&quot;:&quot;MENDELEY_CITATION_5ad076d4-09c0-4dc0-9c83-8b3e2361dbe7&quot;,&quot;citationItems&quot;:[{&quot;id&quot;:&quot;5fdc795b-b3a0-5585-a445-d3deb5c944f5&quot;,&quot;itemData&quot;:{&quot;DOI&quot;:&quot;10.1109/IEEESTD.2008.4578383&quot;,&quot;ISBN&quot;:&quot;9780738157467&quot;,&quot;abstract&quot;:&quot;Test processes determine whether the development products of a given activity conform to the requirements of that activity and whether the system and/or software satisfies its intended use and user needs. Testing process tasks are specified for different integrity levels. These process tasks determine the appropriate breadth and depth of test documentation. The documentation elements for each type of test documentation can then be selected. The scope of testing encompasses software-based systems, computer software, hardware, and their interfaces. This standard applies to software-based systems being developed, maintained, or reused (legacy, commercial off-the-shelf, Non-Developmental Items). The term “software” also includes firmware, microcode, and documentation. Test processes can include inspection, analysis, demonstration, verification, and validation of software and software-based system products.&quot;,&quot;author&quot;:[{&quot;dropping-particle&quot;:&quot;&quot;,&quot;family&quot;:&quot;IEEE Computer Society&quot;,&quot;given&quot;:&quot;&quot;,&quot;non-dropping-particle&quot;:&quot;&quot;,&quot;parse-names&quot;:false,&quot;suffix&quot;:&quot;&quot;}],&quot;container-title&quot;:&quot;Ieee&quot;,&quot;id&quot;:&quot;5fdc795b-b3a0-5585-a445-d3deb5c944f5&quot;,&quot;issue&quot;:&quot;July&quot;,&quot;issued&quot;:{&quot;date-parts&quot;:[[&quot;2008&quot;]]},&quot;number-of-pages&quot;:&quot;132&quot;,&quot;title&quot;:&quot;IEEE Std 829-2008, IEEE Standard for Software and System Test Documentation&quot;,&quot;type&quot;:&quot;book&quot;,&quot;volume&quot;:&quot;2008&quot;},&quot;uris&quot;:[&quot;http://www.mendeley.com/documents/?uuid=4c516bfb-389c-4eb8-aeff-fc38874f36aa&quot;],&quot;isTemporary&quot;:false,&quot;legacyDesktopId&quot;:&quot;4c516bfb-389c-4eb8-aeff-fc38874f36aa&quot;}],&quot;properties&quot;:{&quot;noteIndex&quot;:0},&quot;isEdited&quot;:false,&quot;manualOverride&quot;:{&quot;citeprocText&quot;:&quot;(IEEE Computer Society, 2008)&quot;,&quot;isManuallyOverridden&quot;:false,&quot;manualOverrideText&quot;:&quot;&quot;},&quot;citationTag&quot;:&quot;MENDELEY_CITATION_v3_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&quot;},{&quot;citationID&quot;:&quot;MENDELEY_CITATION_1ba48937-55dc-4bdc-a9d1-7eddaf6b6389&quot;,&quot;citationItems&quot;:[{&quot;id&quot;:&quot;749e254c-6f01-5eb8-9ca1-5508d6243fe8&quot;,&quot;itemData&quot;:{&quot;URL&quot;:&quot;https://www.mendeley.com/&quot;,&quot;accessed&quot;:{&quot;date-parts&quot;:[[&quot;2017&quot;,&quot;2&quot;,&quot;2&quot;]]},&quot;author&quot;:[{&quot;dropping-particle&quot;:&quot;&quot;,&quot;family&quot;:&quot;Mendeley.com&quot;,&quot;given&quot;:&quot;&quot;,&quot;non-dropping-particle&quot;:&quot;&quot;,&quot;parse-names&quot;:false,&quot;suffix&quot;:&quot;&quot;}],&quot;id&quot;:&quot;749e254c-6f01-5eb8-9ca1-5508d6243fe8&quot;,&quot;issued&quot;:{&quot;date-parts&quot;:[[&quot;2016&quot;]]},&quot;title&quot;:&quot;Homepage | Mendeley&quot;,&quot;type&quot;:&quot;webpage&quot;},&quot;uris&quot;:[&quot;http://www.mendeley.com/documents/?uuid=0ed10af2-d502-365c-907f-97b990646bdc&quot;],&quot;isTemporary&quot;:false,&quot;legacyDesktopId&quot;:&quot;0ed10af2-d502-365c-907f-97b990646bdc&quot;}],&quot;properties&quot;:{&quot;noteIndex&quot;:0},&quot;isEdited&quot;:false,&quot;manualOverride&quot;:{&quot;citeprocText&quot;:&quot;(Mendeley.com, 2016)&quot;,&quot;isManuallyOverridden&quot;:false,&quot;manualOverrideText&quot;:&quot;&quot;},&quot;citationTag&quot;:&quot;MENDELEY_CITATION_v3_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&quot;}]"/>
+    <we:property name="MENDELEY_CITATIONS" value="[{&quot;citationID&quot;:&quot;MENDELEY_CITATION_210ed87b-de1d-4031-b26f-240d79077e65&quot;,&quot;properties&quot;:{&quot;noteIndex&quot;:0},&quot;isEdited&quot;:false,&quot;manualOverride&quot;:{&quot;isManuallyOverridden&quot;:false,&quot;citeprocText&quot;:&quot;(Anon., 2022c)&quot;,&quot;manualOverrideText&quot;:&quot;&quot;},&quot;citationTag&quot;:&quot;MENDELEY_CITATION_v3_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&quot;,&quot;citationItems&quot;:[{&quot;id&quot;:&quot;4ef5af1a-09a7-3bc4-9a37-b0294202114e&quot;,&quot;itemData&quot;:{&quot;type&quot;:&quot;webpage&quot;,&quot;id&quot;:&quot;4ef5af1a-09a7-3bc4-9a37-b0294202114e&quot;,&quot;title&quot;:&quot;Home - United Nations Sustainable Development&quot;,&quot;accessed&quot;:{&quot;date-parts&quot;:[[2022,12,12]]},&quot;URL&quot;:&quot;https://www.un.org/sustainabledevelopment/&quot;,&quot;container-title-short&quot;:&quot;&quot;},&quot;isTemporary&quot;:false}]},{&quot;citationID&quot;:&quot;MENDELEY_CITATION_27e7f5cc-6843-4e59-82d4-0d172dbad78f&quot;,&quot;properties&quot;:{&quot;noteIndex&quot;:0},&quot;isEdited&quot;:false,&quot;manualOverride&quot;:{&quot;isManuallyOverridden&quot;:false,&quot;citeprocText&quot;:&quot;(Anon., 2022b)&quot;,&quot;manualOverrideText&quot;:&quot;&quot;},&quot;citationTag&quot;:&quot;MENDELEY_CITATION_v3_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&quot;,&quot;citationItems&quot;:[{&quot;id&quot;:&quot;f5e645d5-7de6-3091-a668-f23117183c20&quot;,&quot;itemData&quot;:{&quot;type&quot;:&quot;webpage&quot;,&quot;id&quot;:&quot;f5e645d5-7de6-3091-a668-f23117183c20&quot;,&quot;title&quot;:&quot;Global e-waste generation 2010-2019 | Statista&quot;,&quot;accessed&quot;:{&quot;date-parts&quot;:[[2022,12,12]]},&quot;URL&quot;:&quot;https://www.statista.com/statistics/499891/projection-ewaste-generation-worldwide/&quot;,&quot;container-title-short&quot;:&quot;&quot;},&quot;isTemporary&quot;:false}]},{&quot;citationID&quot;:&quot;MENDELEY_CITATION_7f4baaf5-af9e-4dc2-8bd4-15b6ba3e7b77&quot;,&quot;properties&quot;:{&quot;noteIndex&quot;:0},&quot;isEdited&quot;:false,&quot;manualOverride&quot;:{&quot;isManuallyOverridden&quot;:false,&quot;citeprocText&quot;:&quot;(Anon., 2022e)&quot;,&quot;manualOverrideText&quot;:&quot;&quot;},&quot;citationTag&quot;:&quot;MENDELEY_CITATION_v3_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&quot;,&quot;citationItems&quot;:[{&quot;id&quot;:&quot;5047d1f6-2ca0-35e6-9ea5-ba3a4e53e611&quot;,&quot;itemData&quot;:{&quot;type&quot;:&quot;webpage&quot;,&quot;id&quot;:&quot;5047d1f6-2ca0-35e6-9ea5-ba3a4e53e611&quot;,&quot;title&quot;:&quot;The Environmental Crisis Caused by Textile Waste&quot;,&quot;accessed&quot;:{&quot;date-parts&quot;:[[2022,12,12]]},&quot;URL&quot;:&quot;https://www.roadrunnerwm.com/blog/textile-waste-environmental-crisis&quot;,&quot;container-title-short&quot;:&quot;&quot;},&quot;isTemporary&quot;:false}]},{&quot;citationID&quot;:&quot;MENDELEY_CITATION_3b1351a9-60a0-41a2-9863-6aba7055bb5f&quot;,&quot;properties&quot;:{&quot;noteIndex&quot;:0},&quot;isEdited&quot;:false,&quot;manualOverride&quot;:{&quot;isManuallyOverridden&quot;:false,&quot;citeprocText&quot;:&quot;(Anon., 2022a)&quot;,&quot;manualOverrideText&quot;:&quot;&quot;},&quot;citationTag&quot;:&quot;MENDELEY_CITATION_v3_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&quot;,&quot;citationItems&quot;:[{&quot;id&quot;:&quot;3e157e35-4a5f-35f7-af62-1bcf194ef5b2&quot;,&quot;itemData&quot;:{&quot;type&quot;:&quot;webpage&quot;,&quot;id&quot;:&quot;3e157e35-4a5f-35f7-af62-1bcf194ef5b2&quot;,&quot;title&quot;:&quot;Furniture waste – The forgotten waste stream - Recycle Track Systems&quot;,&quot;accessed&quot;:{&quot;date-parts&quot;:[[2022,12,12]]},&quot;URL&quot;:&quot;https://www.rts.com/blog/furniture-waste-a-growing-issue/&quot;,&quot;container-title-short&quot;:&quot;&quot;},&quot;isTemporary&quot;:false}]},{&quot;citationID&quot;:&quot;MENDELEY_CITATION_4181b4ca-d0d7-4188-bebf-7aa0d8b67884&quot;,&quot;properties&quot;:{&quot;noteIndex&quot;:0},&quot;isEdited&quot;:false,&quot;manualOverride&quot;:{&quot;isManuallyOverridden&quot;:false,&quot;citeprocText&quot;:&quot;(Anon., 2022f)&quot;,&quot;manualOverrideText&quot;:&quot;&quot;},&quot;citationTag&quot;:&quot;MENDELEY_CITATION_v3_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&quot;,&quot;citationItems&quot;:[{&quot;id&quot;:&quot;3dbfe0af-2e57-38f3-a022-a61763f450c0&quot;,&quot;itemData&quot;:{&quot;type&quot;:&quot;webpage&quot;,&quot;id&quot;:&quot;3dbfe0af-2e57-38f3-a022-a61763f450c0&quot;,&quot;title&quot;:&quot;What is Three-Tier Architecture | IBM&quot;,&quot;accessed&quot;:{&quot;date-parts&quot;:[[2022,12,12]]},&quot;URL&quot;:&quot;https://www.ibm.com/cloud/learn/three-tier-architecture&quot;,&quot;container-title-short&quot;:&quot;&quot;},&quot;isTemporary&quot;:false}]},{&quot;citationID&quot;:&quot;MENDELEY_CITATION_f19706d6-d30b-48a0-a258-d9d5b41b605d&quot;,&quot;properties&quot;:{&quot;noteIndex&quot;:0},&quot;isEdited&quot;:false,&quot;manualOverride&quot;:{&quot;isManuallyOverridden&quot;:false,&quot;citeprocText&quot;:&quot;(Anon., 2022d)&quot;,&quot;manualOverrideText&quot;:&quot;&quot;},&quot;citationTag&quot;:&quot;MENDELEY_CITATION_v3_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&quot;,&quot;citationItems&quot;:[{&quot;id&quot;:&quot;e12e0726-6f8d-386a-b890-7b10f5d19d6b&quot;,&quot;itemData&quot;:{&quot;type&quot;:&quot;webpage&quot;,&quot;id&quot;:&quot;e12e0726-6f8d-386a-b890-7b10f5d19d6b&quot;,&quot;title&quot;:&quot;List on International eBay Sites&quot;,&quot;accessed&quot;:{&quot;date-parts&quot;:[[2022,9,24]]},&quot;URL&quot;:&quot;https://galaxy.maropost.com/s/article/list-on-international-ebay-sites&quot;,&quot;container-title-short&quot;:&quot;&quot;},&quot;isTemporary&quot;:false}]},{&quot;citationID&quot;:&quot;MENDELEY_CITATION_553b52c7-6ace-4a95-85c1-32af3103fa15&quot;,&quot;properties&quot;:{&quot;noteIndex&quot;:0},&quot;isEdited&quot;:true,&quot;manualOverride&quot;:{&quot;citeprocText&quot;:&quot;(Larman, 2004, chap.20)&quot;,&quot;isManuallyOverridden&quot;:false,&quot;manualOverrideText&quot;:&quot;&quot;},&quot;citationTag&quot;:&quot;MENDELEY_CITATION_v3_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&quot;,&quot;citationItems&quot;:[{&quot;id&quot;:&quot;5ce59a38-f8ec-5067-8f28-e719ee274a8b&quot;,&quot;itemData&quot;:{&quot;DOI&quot;:&quot;10.1016/j.nec.2006.05.008&quot;,&quot;ISBN&quot;:&quot;0131489062&quot;,&quot;ISSN&quot;:&quot;10423680&quot;,&quot;PMID&quot;:&quot;13678296&quot;,&quot;abstract&quot;:&quot;This edition contains Larman's usual accurate and thoughtful writing. It is a very good book made even better. -Alistair Cockburn, author, Writing Effective Use Cases and Surviving OO Projects Too few people have a knack for explaining things. Fewer still have a handle on software analysis and design. Craig Larman has both. -John Vlissides, author, Design Patterns and Pattern Hatching People often ask me which is the best book to introduce them to the world of OO design. Ever since I came across it Applying UML and Patterns has been my unreserved choice. -Martin Fowler, author, UML Distilled and Refactoring This book makes learning UML enjoyable and pragmatic by incrementally introducing it as an intuitive language for specifying the artifacts of object analysis and design. It is a well written introduction to UML and object methods by an expert practitioner. -Cris Kobryn, Chair of the UML Revision Task Force and UML 2.0 Working Group A brand new edition of the world's most admired introduction to object-oriented analysis and design with UML Fully updated for UML 2 and the latest iterative/agile practices Includes an all-new case study illustrating many of the book's key pointsApplying UML and Patterns is the world's 1 business and college introduction to thinking in objects-and using that insight in real-world object-oriented analysis and design. Building on two widely acclaimed previous editions, Craig Larman has updated this book to fully reflect the new UML 2 standard, to help you master the art of object design, and to promote high-impact, iterative, and skillful agile modeling practices.Developers and students will learn object-oriented analysis and design (OOA/D) through three iterations of two cohesive, start-to-finish case studies. These case studies incrementally introduce key skills, essential OO principles and patterns, UML notation, and best practices. You won't just learn UML diagrams-you'll learn how to apply UML in the context of OO software development.Drawing on his unsurpassed experience as a mentor and consultant, Larman helps you understand evolutionary requirements and use cases, domain object modeling, responsibility-driven design, essential OO design, layered architectures, Gang of Four design patterns, GRASP, iterative methods, an agile approach to the Unified Process (UP), and much more. This edition's extensive improvements include A stronger focus on helping you master OOA/D through case studies that demonstrate key OO princi…&quot;,&quot;author&quot;:[{&quot;dropping-particle&quot;:&quot;&quot;,&quot;family&quot;:&quot;Larman&quot;,&quot;given&quot;:&quot;Craig&quot;,&quot;non-dropping-particle&quot;:&quot;&quot;,&quot;parse-names&quot;:false,&quot;suffix&quot;:&quot;&quot;}],&quot;container-title&quot;:&quot;Analysis&quot;,&quot;id&quot;:&quot;5ce59a38-f8ec-5067-8f28-e719ee274a8b&quot;,&quot;issued&quot;:{&quot;date-parts&quot;:[[&quot;2004&quot;]]},&quot;number-of-pages&quot;:&quot;736&quot;,&quot;title&quot;:&quot;Applying UML and Patterns: An Introduction to Object-Oriented Analysis and Design and Iterative Development&quot;,&quot;type&quot;:&quot;book&quot;,&quot;container-title-short&quot;:&quot;Analysis&quot;},&quot;locator&quot;:&quot;20&quot;,&quot;label&quot;:&quot;chapter&quot;,&quot;uris&quot;:[&quot;http://www.mendeley.com/documents/?uuid=fa24e4d4-8659-48d6-b650-5f3cfe73deda&quot;],&quot;isTemporary&quot;:false,&quot;legacyDesktopId&quot;:&quot;fa24e4d4-8659-48d6-b650-5f3cfe73deda&quot;}]},{&quot;citationID&quot;:&quot;MENDELEY_CITATION_5ad076d4-09c0-4dc0-9c83-8b3e2361dbe7&quot;,&quot;properties&quot;:{&quot;noteIndex&quot;:0},&quot;isEdited&quot;:false,&quot;manualOverride&quot;:{&quot;citeprocText&quot;:&quot;(IEEE Computer Society, 2008)&quot;,&quot;isManuallyOverridden&quot;:false,&quot;manualOverrideText&quot;:&quot;&quot;},&quot;citationTag&quot;:&quot;MENDELEY_CITATION_v3_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&quot;,&quot;citationItems&quot;:[{&quot;id&quot;:&quot;5fdc795b-b3a0-5585-a445-d3deb5c944f5&quot;,&quot;itemData&quot;:{&quot;DOI&quot;:&quot;10.1109/IEEESTD.2008.4578383&quot;,&quot;ISBN&quot;:&quot;9780738157467&quot;,&quot;abstract&quot;:&quot;Test processes determine whether the development products of a given activity conform to the requirements of that activity and whether the system and/or software satisfies its intended use and user needs. Testing process tasks are specified for different integrity levels. These process tasks determine the appropriate breadth and depth of test documentation. The documentation elements for each type of test documentation can then be selected. The scope of testing encompasses software-based systems, computer software, hardware, and their interfaces. This standard applies to software-based systems being developed, maintained, or reused (legacy, commercial off-the-shelf, Non-Developmental Items). The term “software” also includes firmware, microcode, and documentation. Test processes can include inspection, analysis, demonstration, verification, and validation of software and software-based system products.&quot;,&quot;author&quot;:[{&quot;dropping-particle&quot;:&quot;&quot;,&quot;family&quot;:&quot;IEEE Computer Society&quot;,&quot;given&quot;:&quot;&quot;,&quot;non-dropping-particle&quot;:&quot;&quot;,&quot;parse-names&quot;:false,&quot;suffix&quot;:&quot;&quot;}],&quot;container-title&quot;:&quot;Ieee&quot;,&quot;id&quot;:&quot;5fdc795b-b3a0-5585-a445-d3deb5c944f5&quot;,&quot;issue&quot;:&quot;July&quot;,&quot;issued&quot;:{&quot;date-parts&quot;:[[&quot;2008&quot;]]},&quot;number-of-pages&quot;:&quot;132&quot;,&quot;title&quot;:&quot;IEEE Std 829-2008, IEEE Standard for Software and System Test Documentation&quot;,&quot;type&quot;:&quot;book&quot;,&quot;volume&quot;:&quot;2008&quot;,&quot;container-title-short&quot;:&quot;&quot;},&quot;uris&quot;:[&quot;http://www.mendeley.com/documents/?uuid=4c516bfb-389c-4eb8-aeff-fc38874f36aa&quot;],&quot;isTemporary&quot;:false,&quot;legacyDesktopId&quot;:&quot;4c516bfb-389c-4eb8-aeff-fc38874f36aa&quot;}]},{&quot;citationID&quot;:&quot;MENDELEY_CITATION_1ba48937-55dc-4bdc-a9d1-7eddaf6b6389&quot;,&quot;properties&quot;:{&quot;noteIndex&quot;:0},&quot;isEdited&quot;:false,&quot;manualOverride&quot;:{&quot;citeprocText&quot;:&quot;(Mendeley.com, 2016)&quot;,&quot;isManuallyOverridden&quot;:false,&quot;manualOverrideText&quot;:&quot;&quot;},&quot;citationTag&quot;:&quot;MENDELEY_CITATION_v3_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&quot;,&quot;citationItems&quot;:[{&quot;id&quot;:&quot;749e254c-6f01-5eb8-9ca1-5508d6243fe8&quot;,&quot;itemData&quot;:{&quot;URL&quot;:&quot;https://www.mendeley.com/&quot;,&quot;accessed&quot;:{&quot;date-parts&quot;:[[&quot;2017&quot;,&quot;2&quot;,&quot;2&quot;]]},&quot;author&quot;:[{&quot;dropping-particle&quot;:&quot;&quot;,&quot;family&quot;:&quot;Mendeley.com&quot;,&quot;given&quot;:&quot;&quot;,&quot;non-dropping-particle&quot;:&quot;&quot;,&quot;parse-names&quot;:false,&quot;suffix&quot;:&quot;&quot;}],&quot;id&quot;:&quot;749e254c-6f01-5eb8-9ca1-5508d6243fe8&quot;,&quot;issued&quot;:{&quot;date-parts&quot;:[[&quot;2016&quot;]]},&quot;title&quot;:&quot;Homepage | Mendeley&quot;,&quot;type&quot;:&quot;webpage&quot;,&quot;container-title-short&quot;:&quot;&quot;},&quot;uris&quot;:[&quot;http://www.mendeley.com/documents/?uuid=0ed10af2-d502-365c-907f-97b990646bdc&quot;],&quot;isTemporary&quot;:false,&quot;legacyDesktopId&quot;:&quot;0ed10af2-d502-365c-907f-97b990646bdc&quot;}]}]"/>
     <we:property name="MENDELEY_CITATIONS_LOCALE_CODE" value="&quot;en-GB&quot;"/>
     <we:property name="MENDELEY_CITATIONS_STYLE" value="{&quot;id&quot;:&quot;https://www.zotero.org/styles/harvard-anglia-ruskin-university&quot;,&quot;title&quot;:&quot;Anglia Ruskin University - Harvard&quot;,&quot;format&quot;:&quot;author-date&quot;,&quot;defaultLocale&quot;:&quot;en-GB&quot;,&quot;isLocaleCodeValid&quot;:true}"/>
   </we:properties>
@@ -9881,12 +10498,6 @@
 </file>
 
 <file path=customXml/item1.xml><?xml version="1.0" encoding="utf-8"?>
-<p:properties xmlns:p="http://schemas.microsoft.com/office/2006/metadata/properties" xmlns:xsi="http://www.w3.org/2001/XMLSchema-instance" xmlns:pc="http://schemas.microsoft.com/office/infopath/2007/PartnerControls">
-  <documentManagement/>
-</p:properties>
-</file>
-
-<file path=customXml/item2.xml><?xml version="1.0" encoding="utf-8"?>
 <?mso-contentType ?>
 <FormTemplates xmlns="http://schemas.microsoft.com/sharepoint/v3/contenttype/forms">
   <Display>DocumentLibraryForm</Display>
@@ -9895,7 +10506,50 @@
 </FormTemplates>
 </file>
 
+<file path=customXml/item2.xml><?xml version="1.0" encoding="utf-8"?>
+<p:properties xmlns:p="http://schemas.microsoft.com/office/2006/metadata/properties" xmlns:xsi="http://www.w3.org/2001/XMLSchema-instance" xmlns:pc="http://schemas.microsoft.com/office/infopath/2007/PartnerControls">
+  <documentManagement/>
+</p:properties>
+</file>
+
 <file path=customXml/item3.xml><?xml version="1.0" encoding="utf-8"?>
+<b:Sources xmlns:b="http://schemas.openxmlformats.org/officeDocument/2006/bibliography" xmlns="http://schemas.openxmlformats.org/officeDocument/2006/bibliography" SelectedStyle="\HarvardAnglia2008OfficeOnline.xsl" StyleName="Harvard - Anglia" Version="2008">
+  <b:Source>
+    <b:Tag>Nat</b:Tag>
+    <b:SourceType>Report</b:SourceType>
+    <b:Guid>{FD74F6E0-8365-42B9-812E-9E81F9564E6D}</b:Guid>
+    <b:Title>Scientific and Technical Reports -</b:Title>
+    <b:Author>
+      <b:Author>
+        <b:Corporate>NISO</b:Corporate>
+      </b:Author>
+    </b:Author>
+    <b:Year>2010</b:Year>
+    <b:Publisher>National Information Standards Oganization</b:Publisher>
+    <b:City>Baltimore</b:City>
+    <b:RefOrder>2</b:RefOrder>
+  </b:Source>
+  <b:Source>
+    <b:Tag>VIAon</b:Tag>
+    <b:SourceType>Report</b:SourceType>
+    <b:Guid>{A48F483B-3911-4639-89D6-9C11B74A3A53}</b:Guid>
+    <b:Title>Confidential Student Reports</b:Title>
+    <b:Year>in preparation</b:Year>
+    <b:Author>
+      <b:Author>
+        <b:NameList>
+          <b:Person>
+            <b:Last>VIA Engineering</b:Last>
+          </b:Person>
+        </b:NameList>
+      </b:Author>
+    </b:Author>
+    <b:RefOrder>1</b:RefOrder>
+  </b:Source>
+</b:Sources>
+</file>
+
+<file path=customXml/item4.xml><?xml version="1.0" encoding="utf-8"?>
 <ct:contentTypeSchema xmlns:ct="http://schemas.microsoft.com/office/2006/metadata/contentType" xmlns:ma="http://schemas.microsoft.com/office/2006/metadata/properties/metaAttributes" ct:_="" ma:_="" ma:contentTypeName="Document" ma:contentTypeID="0x010100D0C57C8EB1A9294BB1CC6B7F886B9453" ma:contentTypeVersion="0" ma:contentTypeDescription="Create a new document." ma:contentTypeScope="" ma:versionID="efb291d2a50a6c17a797138ba530ec02">
   <xsd:schema xmlns:xsd="http://www.w3.org/2001/XMLSchema" xmlns:xs="http://www.w3.org/2001/XMLSchema" xmlns:p="http://schemas.microsoft.com/office/2006/metadata/properties" targetNamespace="http://schemas.microsoft.com/office/2006/metadata/properties" ma:root="true" ma:fieldsID="1b05d82d297216baf5b26c55225140df">
     <xsd:element name="properties">
@@ -10009,44 +10663,15 @@
 </ct:contentTypeSchema>
 </file>
 
-<file path=customXml/item4.xml><?xml version="1.0" encoding="utf-8"?>
-<b:Sources xmlns:b="http://schemas.openxmlformats.org/officeDocument/2006/bibliography" xmlns="http://schemas.openxmlformats.org/officeDocument/2006/bibliography" SelectedStyle="\HarvardAnglia2008OfficeOnline.xsl" StyleName="Harvard - Anglia" Version="2008">
-  <b:Source>
-    <b:Tag>Nat</b:Tag>
-    <b:SourceType>Report</b:SourceType>
-    <b:Guid>{FD74F6E0-8365-42B9-812E-9E81F9564E6D}</b:Guid>
-    <b:Title>Scientific and Technical Reports -</b:Title>
-    <b:Author>
-      <b:Author>
-        <b:Corporate>NISO</b:Corporate>
-      </b:Author>
-    </b:Author>
-    <b:Year>2010</b:Year>
-    <b:Publisher>National Information Standards Oganization</b:Publisher>
-    <b:City>Baltimore</b:City>
-    <b:RefOrder>2</b:RefOrder>
-  </b:Source>
-  <b:Source>
-    <b:Tag>VIAon</b:Tag>
-    <b:SourceType>Report</b:SourceType>
-    <b:Guid>{A48F483B-3911-4639-89D6-9C11B74A3A53}</b:Guid>
-    <b:Title>Confidential Student Reports</b:Title>
-    <b:Year>in preparation</b:Year>
-    <b:Author>
-      <b:Author>
-        <b:NameList>
-          <b:Person>
-            <b:Last>VIA Engineering</b:Last>
-          </b:Person>
-        </b:NameList>
-      </b:Author>
-    </b:Author>
-    <b:RefOrder>1</b:RefOrder>
-  </b:Source>
-</b:Sources>
+<file path=customXml/itemProps1.xml><?xml version="1.0" encoding="utf-8"?>
+<ds:datastoreItem xmlns:ds="http://schemas.openxmlformats.org/officeDocument/2006/customXml" ds:itemID="{36B18D59-688D-4806-A4EA-B7808C4D834E}">
+  <ds:schemaRefs>
+    <ds:schemaRef ds:uri="http://schemas.microsoft.com/sharepoint/v3/contenttype/forms"/>
+  </ds:schemaRefs>
+</ds:datastoreItem>
 </file>
 
-<file path=customXml/itemProps1.xml><?xml version="1.0" encoding="utf-8"?>
+<file path=customXml/itemProps2.xml><?xml version="1.0" encoding="utf-8"?>
 <ds:datastoreItem xmlns:ds="http://schemas.openxmlformats.org/officeDocument/2006/customXml" ds:itemID="{B3EBB357-DA60-469A-B5F2-E35DF6FD1B0D}">
   <ds:schemaRefs>
     <ds:schemaRef ds:uri="http://schemas.microsoft.com/office/2006/metadata/properties"/>
@@ -10055,15 +10680,15 @@
 </ds:datastoreItem>
 </file>
 
-<file path=customXml/itemProps2.xml><?xml version="1.0" encoding="utf-8"?>
-<ds:datastoreItem xmlns:ds="http://schemas.openxmlformats.org/officeDocument/2006/customXml" ds:itemID="{36B18D59-688D-4806-A4EA-B7808C4D834E}">
+<file path=customXml/itemProps3.xml><?xml version="1.0" encoding="utf-8"?>
+<ds:datastoreItem xmlns:ds="http://schemas.openxmlformats.org/officeDocument/2006/customXml" ds:itemID="{D762C2A3-7B29-40A1-A84F-35C6CFE9A5E9}">
   <ds:schemaRefs>
-    <ds:schemaRef ds:uri="http://schemas.microsoft.com/sharepoint/v3/contenttype/forms"/>
+    <ds:schemaRef ds:uri="http://schemas.openxmlformats.org/officeDocument/2006/bibliography"/>
   </ds:schemaRefs>
 </ds:datastoreItem>
 </file>
 
-<file path=customXml/itemProps3.xml><?xml version="1.0" encoding="utf-8"?>
+<file path=customXml/itemProps4.xml><?xml version="1.0" encoding="utf-8"?>
 <ds:datastoreItem xmlns:ds="http://schemas.openxmlformats.org/officeDocument/2006/customXml" ds:itemID="{FDEFD266-DD42-435E-8756-FDB287B454C2}">
   <ds:schemaRefs>
     <ds:schemaRef ds:uri="http://schemas.microsoft.com/office/2006/metadata/contentType"/>
@@ -10077,12 +10702,4 @@
     <ds:schemaRef ds:uri="http://schemas.microsoft.com/office/infopath/2007/PartnerControls"/>
   </ds:schemaRefs>
 </ds:datastoreItem>
-</file>
-
-<file path=customXml/itemProps4.xml><?xml version="1.0" encoding="utf-8"?>
-<ds:datastoreItem xmlns:ds="http://schemas.openxmlformats.org/officeDocument/2006/customXml" ds:itemID="{D762C2A3-7B29-40A1-A84F-35C6CFE9A5E9}">
-  <ds:schemaRefs>
-    <ds:schemaRef ds:uri="http://schemas.openxmlformats.org/officeDocument/2006/bibliography"/>
-  </ds:schemaRefs>
-</ds:datastoreItem>
 </file>
</xml_diff>